<commit_message>
Added breadcrumb functionality, enhanced formatting
</commit_message>
<xml_diff>
--- a/To-Do.docx
+++ b/To-Do.docx
@@ -29,7 +29,10 @@
     </w:p>
     <w:p>
       <w:r>
-        <w:t>4. Add in breadcrumb functionality</w:t>
+        <w:t xml:space="preserve">4. </w:t>
+      </w:r>
+      <w:r>
+        <w:t>Build out artist info page</w:t>
       </w:r>
     </w:p>
     <w:p>

</xml_diff>

<commit_message>
Added basic spotfiy API functionality
</commit_message>
<xml_diff>
--- a/To-Do.docx
+++ b/To-Do.docx
@@ -10,6 +10,119 @@
     <w:p>
       <w:r>
         <w:t>make it so &lt;Link&gt; tags are yellow when hovered over (search results).</w:t>
+      </w:r>
+    </w:p>
+    <w:p>
+      <w:pPr>
+        <w:rPr>
+          <w:b/>
+          <w:bCs/>
+          <w:color w:val="FF0000"/>
+        </w:rPr>
+      </w:pPr>
+      <w:r>
+        <w:rPr>
+          <w:b/>
+          <w:bCs/>
+          <w:color w:val="FF0000"/>
+        </w:rPr>
+        <w:t>* Add ability to login to your Spotify account *:</w:t>
+      </w:r>
+    </w:p>
+    <w:p>
+      <w:pPr>
+        <w:pStyle w:val="ListParagraph"/>
+        <w:numPr>
+          <w:ilvl w:val="0"/>
+          <w:numId w:val="1"/>
+        </w:numPr>
+        <w:rPr>
+          <w:b/>
+          <w:bCs/>
+          <w:color w:val="FF0000"/>
+        </w:rPr>
+      </w:pPr>
+      <w:r>
+        <w:rPr>
+          <w:b/>
+          <w:bCs/>
+          <w:color w:val="FF0000"/>
+        </w:rPr>
+        <w:t>Get a list of top artist/songs and pull relevant performances</w:t>
+      </w:r>
+    </w:p>
+    <w:p>
+      <w:pPr>
+        <w:pStyle w:val="ListParagraph"/>
+        <w:numPr>
+          <w:ilvl w:val="1"/>
+          <w:numId w:val="1"/>
+        </w:numPr>
+        <w:rPr>
+          <w:b/>
+          <w:bCs/>
+          <w:color w:val="FF0000"/>
+        </w:rPr>
+      </w:pPr>
+      <w:r>
+        <w:rPr>
+          <w:b/>
+          <w:bCs/>
+          <w:color w:val="FF0000"/>
+        </w:rPr>
+        <w:t>https://developer.spotify.com/console/get-current-user-saved-tracks/</w:t>
+      </w:r>
+    </w:p>
+    <w:p>
+      <w:pPr>
+        <w:pStyle w:val="ListParagraph"/>
+        <w:numPr>
+          <w:ilvl w:val="0"/>
+          <w:numId w:val="1"/>
+        </w:numPr>
+        <w:rPr>
+          <w:b/>
+          <w:bCs/>
+          <w:color w:val="FF0000"/>
+        </w:rPr>
+      </w:pPr>
+      <w:r>
+        <w:rPr>
+          <w:b/>
+          <w:bCs/>
+          <w:color w:val="FF0000"/>
+        </w:rPr>
+        <w:t>Add a button next to live performances that adds songs to your Spotify playlist</w:t>
+      </w:r>
+    </w:p>
+    <w:p>
+      <w:pPr>
+        <w:pStyle w:val="ListParagraph"/>
+        <w:numPr>
+          <w:ilvl w:val="0"/>
+          <w:numId w:val="1"/>
+        </w:numPr>
+        <w:rPr>
+          <w:b/>
+          <w:bCs/>
+          <w:color w:val="FF0000"/>
+        </w:rPr>
+      </w:pPr>
+      <w:r>
+        <w:rPr>
+          <w:b/>
+          <w:bCs/>
+          <w:color w:val="FF0000"/>
+        </w:rPr>
+        <w:t xml:space="preserve">Spotify dashboard: </w:t>
+      </w:r>
+      <w:r>
+        <w:rPr>
+          <w:b/>
+          <w:bCs/>
+          <w:color w:val="FF0000"/>
+        </w:rPr>
+        <w:t>https://developer.spotify.com/dashboard</w:t>
       </w:r>
     </w:p>
     <w:p>
@@ -61,6 +174,127 @@
     </w:sectPr>
   </w:body>
 </w:document>
+</file>
+
+<file path=word/numbering.xml><?xml version="1.0" encoding="utf-8"?>
+<w:numbering xmlns:wpc="http://schemas.microsoft.com/office/word/2010/wordprocessingCanvas" xmlns:cx="http://schemas.microsoft.com/office/drawing/2014/chartex" xmlns:cx1="http://schemas.microsoft.com/office/drawing/2015/9/8/chartex" xmlns:cx2="http://schemas.microsoft.com/office/drawing/2015/10/21/chartex" xmlns:cx3="http://schemas.microsoft.com/office/drawing/2016/5/9/chartex" xmlns:cx4="http://schemas.microsoft.com/office/drawing/2016/5/10/chartex" xmlns:cx5="http://schemas.microsoft.com/office/drawing/2016/5/11/chartex" xmlns:cx6="http://schemas.microsoft.com/office/drawing/2016/5/12/chartex" xmlns:cx7="http://schemas.microsoft.com/office/drawing/2016/5/13/chartex" xmlns:cx8="http://schemas.microsoft.com/office/drawing/2016/5/14/chartex" xmlns:mc="http://schemas.openxmlformats.org/markup-compatibility/2006" xmlns:aink="http://schemas.microsoft.com/office/drawing/2016/ink" xmlns:am3d="http://schemas.microsoft.com/office/drawing/2017/model3d" xmlns:o="urn:schemas-microsoft-com:office:office" xmlns:r="http://schemas.openxmlformats.org/officeDocument/2006/relationships" xmlns:m="http://schemas.openxmlformats.org/officeDocument/2006/math" xmlns:v="urn:schemas-microsoft-com:vml" xmlns:wp14="http://schemas.microsoft.com/office/word/2010/wordprocessingDrawing" xmlns:wp="http://schemas.openxmlformats.org/drawingml/2006/wordprocessingDrawing" xmlns:w10="urn:schemas-microsoft-com:office:word" xmlns:w="http://schemas.openxmlformats.org/wordprocessingml/2006/main" xmlns:w14="http://schemas.microsoft.com/office/word/2010/wordml" xmlns:w15="http://schemas.microsoft.com/office/word/2012/wordml" xmlns:w16cex="http://schemas.microsoft.com/office/word/2018/wordml/cex" xmlns:w16cid="http://schemas.microsoft.com/office/word/2016/wordml/cid" xmlns:w16="http://schemas.microsoft.com/office/word/2018/wordml" xmlns:w16se="http://schemas.microsoft.com/office/word/2015/wordml/symex" xmlns:wpg="http://schemas.microsoft.com/office/word/2010/wordprocessingGroup" xmlns:wpi="http://schemas.microsoft.com/office/word/2010/wordprocessingInk" xmlns:wne="http://schemas.microsoft.com/office/word/2006/wordml" xmlns:wps="http://schemas.microsoft.com/office/word/2010/wordprocessingShape" mc:Ignorable="w14 w15 w16se w16cid w16 w16cex wp14">
+  <w:abstractNum w:abstractNumId="0" w15:restartNumberingAfterBreak="0">
+    <w:nsid w:val="7D7D7A6F"/>
+    <w:multiLevelType w:val="hybridMultilevel"/>
+    <w:tmpl w:val="7D2EC7E6"/>
+    <w:lvl w:ilvl="0" w:tplc="04090001">
+      <w:start w:val="1"/>
+      <w:numFmt w:val="bullet"/>
+      <w:lvlText w:val=""/>
+      <w:lvlJc w:val="left"/>
+      <w:pPr>
+        <w:ind w:left="720" w:hanging="360"/>
+      </w:pPr>
+      <w:rPr>
+        <w:rFonts w:ascii="Symbol" w:hAnsi="Symbol" w:hint="default"/>
+      </w:rPr>
+    </w:lvl>
+    <w:lvl w:ilvl="1" w:tplc="04090003">
+      <w:start w:val="1"/>
+      <w:numFmt w:val="bullet"/>
+      <w:lvlText w:val="o"/>
+      <w:lvlJc w:val="left"/>
+      <w:pPr>
+        <w:ind w:left="1440" w:hanging="360"/>
+      </w:pPr>
+      <w:rPr>
+        <w:rFonts w:ascii="Courier New" w:hAnsi="Courier New" w:cs="Courier New" w:hint="default"/>
+      </w:rPr>
+    </w:lvl>
+    <w:lvl w:ilvl="2" w:tplc="04090005" w:tentative="1">
+      <w:start w:val="1"/>
+      <w:numFmt w:val="bullet"/>
+      <w:lvlText w:val=""/>
+      <w:lvlJc w:val="left"/>
+      <w:pPr>
+        <w:ind w:left="2160" w:hanging="360"/>
+      </w:pPr>
+      <w:rPr>
+        <w:rFonts w:ascii="Wingdings" w:hAnsi="Wingdings" w:hint="default"/>
+      </w:rPr>
+    </w:lvl>
+    <w:lvl w:ilvl="3" w:tplc="04090001" w:tentative="1">
+      <w:start w:val="1"/>
+      <w:numFmt w:val="bullet"/>
+      <w:lvlText w:val=""/>
+      <w:lvlJc w:val="left"/>
+      <w:pPr>
+        <w:ind w:left="2880" w:hanging="360"/>
+      </w:pPr>
+      <w:rPr>
+        <w:rFonts w:ascii="Symbol" w:hAnsi="Symbol" w:hint="default"/>
+      </w:rPr>
+    </w:lvl>
+    <w:lvl w:ilvl="4" w:tplc="04090003" w:tentative="1">
+      <w:start w:val="1"/>
+      <w:numFmt w:val="bullet"/>
+      <w:lvlText w:val="o"/>
+      <w:lvlJc w:val="left"/>
+      <w:pPr>
+        <w:ind w:left="3600" w:hanging="360"/>
+      </w:pPr>
+      <w:rPr>
+        <w:rFonts w:ascii="Courier New" w:hAnsi="Courier New" w:cs="Courier New" w:hint="default"/>
+      </w:rPr>
+    </w:lvl>
+    <w:lvl w:ilvl="5" w:tplc="04090005" w:tentative="1">
+      <w:start w:val="1"/>
+      <w:numFmt w:val="bullet"/>
+      <w:lvlText w:val=""/>
+      <w:lvlJc w:val="left"/>
+      <w:pPr>
+        <w:ind w:left="4320" w:hanging="360"/>
+      </w:pPr>
+      <w:rPr>
+        <w:rFonts w:ascii="Wingdings" w:hAnsi="Wingdings" w:hint="default"/>
+      </w:rPr>
+    </w:lvl>
+    <w:lvl w:ilvl="6" w:tplc="04090001" w:tentative="1">
+      <w:start w:val="1"/>
+      <w:numFmt w:val="bullet"/>
+      <w:lvlText w:val=""/>
+      <w:lvlJc w:val="left"/>
+      <w:pPr>
+        <w:ind w:left="5040" w:hanging="360"/>
+      </w:pPr>
+      <w:rPr>
+        <w:rFonts w:ascii="Symbol" w:hAnsi="Symbol" w:hint="default"/>
+      </w:rPr>
+    </w:lvl>
+    <w:lvl w:ilvl="7" w:tplc="04090003" w:tentative="1">
+      <w:start w:val="1"/>
+      <w:numFmt w:val="bullet"/>
+      <w:lvlText w:val="o"/>
+      <w:lvlJc w:val="left"/>
+      <w:pPr>
+        <w:ind w:left="5760" w:hanging="360"/>
+      </w:pPr>
+      <w:rPr>
+        <w:rFonts w:ascii="Courier New" w:hAnsi="Courier New" w:cs="Courier New" w:hint="default"/>
+      </w:rPr>
+    </w:lvl>
+    <w:lvl w:ilvl="8" w:tplc="04090005" w:tentative="1">
+      <w:start w:val="1"/>
+      <w:numFmt w:val="bullet"/>
+      <w:lvlText w:val=""/>
+      <w:lvlJc w:val="left"/>
+      <w:pPr>
+        <w:ind w:left="6480" w:hanging="360"/>
+      </w:pPr>
+      <w:rPr>
+        <w:rFonts w:ascii="Wingdings" w:hAnsi="Wingdings" w:hint="default"/>
+      </w:rPr>
+    </w:lvl>
+  </w:abstractNum>
+  <w:num w:numId="1">
+    <w:abstractNumId w:val="0"/>
+  </w:num>
+</w:numbering>
 </file>
 
 <file path=word/styles.xml><?xml version="1.0" encoding="utf-8"?>
@@ -489,6 +723,17 @@
     <w:semiHidden/>
     <w:unhideWhenUsed/>
   </w:style>
+  <w:style w:type="paragraph" w:styleId="ListParagraph">
+    <w:name w:val="List Paragraph"/>
+    <w:basedOn w:val="Normal"/>
+    <w:uiPriority w:val="34"/>
+    <w:qFormat/>
+    <w:rsid w:val="00F2716E"/>
+    <w:pPr>
+      <w:ind w:left="720"/>
+      <w:contextualSpacing/>
+    </w:pPr>
+  </w:style>
 </w:styles>
 </file>
 

</xml_diff>

<commit_message>
revamp of song and artist creation to include Spotify API integration
</commit_message>
<xml_diff>
--- a/To-Do.docx
+++ b/To-Do.docx
@@ -1,7 +1,12 @@
 
 <file path=word/document.xml><?xml version="1.0" encoding="utf-8"?>
-<w:document xmlns:wpc="http://schemas.microsoft.com/office/word/2010/wordprocessingCanvas" xmlns:cx="http://schemas.microsoft.com/office/drawing/2014/chartex" xmlns:cx1="http://schemas.microsoft.com/office/drawing/2015/9/8/chartex" xmlns:cx2="http://schemas.microsoft.com/office/drawing/2015/10/21/chartex" xmlns:cx3="http://schemas.microsoft.com/office/drawing/2016/5/9/chartex" xmlns:cx4="http://schemas.microsoft.com/office/drawing/2016/5/10/chartex" xmlns:cx5="http://schemas.microsoft.com/office/drawing/2016/5/11/chartex" xmlns:cx6="http://schemas.microsoft.com/office/drawing/2016/5/12/chartex" xmlns:cx7="http://schemas.microsoft.com/office/drawing/2016/5/13/chartex" xmlns:cx8="http://schemas.microsoft.com/office/drawing/2016/5/14/chartex" xmlns:mc="http://schemas.openxmlformats.org/markup-compatibility/2006" xmlns:aink="http://schemas.microsoft.com/office/drawing/2016/ink" xmlns:am3d="http://schemas.microsoft.com/office/drawing/2017/model3d" xmlns:o="urn:schemas-microsoft-com:office:office" xmlns:r="http://schemas.openxmlformats.org/officeDocument/2006/relationships" xmlns:m="http://schemas.openxmlformats.org/officeDocument/2006/math" xmlns:v="urn:schemas-microsoft-com:vml" xmlns:wp14="http://schemas.microsoft.com/office/word/2010/wordprocessingDrawing" xmlns:wp="http://schemas.openxmlformats.org/drawingml/2006/wordprocessingDrawing" xmlns:w10="urn:schemas-microsoft-com:office:word" xmlns:w="http://schemas.openxmlformats.org/wordprocessingml/2006/main" xmlns:w14="http://schemas.microsoft.com/office/word/2010/wordml" xmlns:w15="http://schemas.microsoft.com/office/word/2012/wordml" xmlns:w16cex="http://schemas.microsoft.com/office/word/2018/wordml/cex" xmlns:w16cid="http://schemas.microsoft.com/office/word/2016/wordml/cid" xmlns:w16="http://schemas.microsoft.com/office/word/2018/wordml" xmlns:w16se="http://schemas.microsoft.com/office/word/2015/wordml/symex" xmlns:wpg="http://schemas.microsoft.com/office/word/2010/wordprocessingGroup" xmlns:wpi="http://schemas.microsoft.com/office/word/2010/wordprocessingInk" xmlns:wne="http://schemas.microsoft.com/office/word/2006/wordml" xmlns:wps="http://schemas.microsoft.com/office/word/2010/wordprocessingShape" mc:Ignorable="w14 w15 w16se w16cid w16 w16cex wp14">
+<w:document xmlns:wpc="http://schemas.microsoft.com/office/word/2010/wordprocessingCanvas" xmlns:cx="http://schemas.microsoft.com/office/drawing/2014/chartex" xmlns:cx1="http://schemas.microsoft.com/office/drawing/2015/9/8/chartex" xmlns:cx2="http://schemas.microsoft.com/office/drawing/2015/10/21/chartex" xmlns:cx3="http://schemas.microsoft.com/office/drawing/2016/5/9/chartex" xmlns:cx4="http://schemas.microsoft.com/office/drawing/2016/5/10/chartex" xmlns:cx5="http://schemas.microsoft.com/office/drawing/2016/5/11/chartex" xmlns:cx6="http://schemas.microsoft.com/office/drawing/2016/5/12/chartex" xmlns:cx7="http://schemas.microsoft.com/office/drawing/2016/5/13/chartex" xmlns:cx8="http://schemas.microsoft.com/office/drawing/2016/5/14/chartex" xmlns:mc="http://schemas.openxmlformats.org/markup-compatibility/2006" xmlns:aink="http://schemas.microsoft.com/office/drawing/2016/ink" xmlns:am3d="http://schemas.microsoft.com/office/drawing/2017/model3d" xmlns:o="urn:schemas-microsoft-com:office:office" xmlns:r="http://schemas.openxmlformats.org/officeDocument/2006/relationships" xmlns:m="http://schemas.openxmlformats.org/officeDocument/2006/math" xmlns:v="urn:schemas-microsoft-com:vml" xmlns:wp14="http://schemas.microsoft.com/office/word/2010/wordprocessingDrawing" xmlns:wp="http://schemas.openxmlformats.org/drawingml/2006/wordprocessingDrawing" xmlns:w10="urn:schemas-microsoft-com:office:word" xmlns:w="http://schemas.openxmlformats.org/wordprocessingml/2006/main" xmlns:w14="http://schemas.microsoft.com/office/word/2010/wordml" xmlns:w15="http://schemas.microsoft.com/office/word/2012/wordml" xmlns:w16cex="http://schemas.microsoft.com/office/word/2018/wordml/cex" xmlns:w16cid="http://schemas.microsoft.com/office/word/2016/wordml/cid" xmlns:w16="http://schemas.microsoft.com/office/word/2018/wordml" xmlns:w16sdtdh="http://schemas.microsoft.com/office/word/2020/wordml/sdtdatahash" xmlns:w16se="http://schemas.microsoft.com/office/word/2015/wordml/symex" xmlns:wpg="http://schemas.microsoft.com/office/word/2010/wordprocessingGroup" xmlns:wpi="http://schemas.microsoft.com/office/word/2010/wordprocessingInk" xmlns:wne="http://schemas.microsoft.com/office/word/2006/wordml" xmlns:wps="http://schemas.microsoft.com/office/word/2010/wordprocessingShape" mc:Ignorable="w14 w15 w16se w16cid w16 w16cex w16sdtdh wp14">
   <w:body>
+    <w:p>
+      <w:r>
+        <w:t>**Rework the database so that every artist/song has to be searched from Spotify. Then, upon object creation, store the Spotify object ID to facilitate lookup when someone logs in with Spotify to search for live performance of songs/artists that they like.**</w:t>
+      </w:r>
+    </w:p>
     <w:p>
       <w:r>
         <w:t>fix clear state actions so they don't return initialState, just clear the specific portion of the state object</w:t>
@@ -177,7 +182,7 @@
 </file>
 
 <file path=word/numbering.xml><?xml version="1.0" encoding="utf-8"?>
-<w:numbering xmlns:wpc="http://schemas.microsoft.com/office/word/2010/wordprocessingCanvas" xmlns:cx="http://schemas.microsoft.com/office/drawing/2014/chartex" xmlns:cx1="http://schemas.microsoft.com/office/drawing/2015/9/8/chartex" xmlns:cx2="http://schemas.microsoft.com/office/drawing/2015/10/21/chartex" xmlns:cx3="http://schemas.microsoft.com/office/drawing/2016/5/9/chartex" xmlns:cx4="http://schemas.microsoft.com/office/drawing/2016/5/10/chartex" xmlns:cx5="http://schemas.microsoft.com/office/drawing/2016/5/11/chartex" xmlns:cx6="http://schemas.microsoft.com/office/drawing/2016/5/12/chartex" xmlns:cx7="http://schemas.microsoft.com/office/drawing/2016/5/13/chartex" xmlns:cx8="http://schemas.microsoft.com/office/drawing/2016/5/14/chartex" xmlns:mc="http://schemas.openxmlformats.org/markup-compatibility/2006" xmlns:aink="http://schemas.microsoft.com/office/drawing/2016/ink" xmlns:am3d="http://schemas.microsoft.com/office/drawing/2017/model3d" xmlns:o="urn:schemas-microsoft-com:office:office" xmlns:r="http://schemas.openxmlformats.org/officeDocument/2006/relationships" xmlns:m="http://schemas.openxmlformats.org/officeDocument/2006/math" xmlns:v="urn:schemas-microsoft-com:vml" xmlns:wp14="http://schemas.microsoft.com/office/word/2010/wordprocessingDrawing" xmlns:wp="http://schemas.openxmlformats.org/drawingml/2006/wordprocessingDrawing" xmlns:w10="urn:schemas-microsoft-com:office:word" xmlns:w="http://schemas.openxmlformats.org/wordprocessingml/2006/main" xmlns:w14="http://schemas.microsoft.com/office/word/2010/wordml" xmlns:w15="http://schemas.microsoft.com/office/word/2012/wordml" xmlns:w16cex="http://schemas.microsoft.com/office/word/2018/wordml/cex" xmlns:w16cid="http://schemas.microsoft.com/office/word/2016/wordml/cid" xmlns:w16="http://schemas.microsoft.com/office/word/2018/wordml" xmlns:w16se="http://schemas.microsoft.com/office/word/2015/wordml/symex" xmlns:wpg="http://schemas.microsoft.com/office/word/2010/wordprocessingGroup" xmlns:wpi="http://schemas.microsoft.com/office/word/2010/wordprocessingInk" xmlns:wne="http://schemas.microsoft.com/office/word/2006/wordml" xmlns:wps="http://schemas.microsoft.com/office/word/2010/wordprocessingShape" mc:Ignorable="w14 w15 w16se w16cid w16 w16cex wp14">
+<w:numbering xmlns:wpc="http://schemas.microsoft.com/office/word/2010/wordprocessingCanvas" xmlns:cx="http://schemas.microsoft.com/office/drawing/2014/chartex" xmlns:cx1="http://schemas.microsoft.com/office/drawing/2015/9/8/chartex" xmlns:cx2="http://schemas.microsoft.com/office/drawing/2015/10/21/chartex" xmlns:cx3="http://schemas.microsoft.com/office/drawing/2016/5/9/chartex" xmlns:cx4="http://schemas.microsoft.com/office/drawing/2016/5/10/chartex" xmlns:cx5="http://schemas.microsoft.com/office/drawing/2016/5/11/chartex" xmlns:cx6="http://schemas.microsoft.com/office/drawing/2016/5/12/chartex" xmlns:cx7="http://schemas.microsoft.com/office/drawing/2016/5/13/chartex" xmlns:cx8="http://schemas.microsoft.com/office/drawing/2016/5/14/chartex" xmlns:mc="http://schemas.openxmlformats.org/markup-compatibility/2006" xmlns:aink="http://schemas.microsoft.com/office/drawing/2016/ink" xmlns:am3d="http://schemas.microsoft.com/office/drawing/2017/model3d" xmlns:o="urn:schemas-microsoft-com:office:office" xmlns:r="http://schemas.openxmlformats.org/officeDocument/2006/relationships" xmlns:m="http://schemas.openxmlformats.org/officeDocument/2006/math" xmlns:v="urn:schemas-microsoft-com:vml" xmlns:wp14="http://schemas.microsoft.com/office/word/2010/wordprocessingDrawing" xmlns:wp="http://schemas.openxmlformats.org/drawingml/2006/wordprocessingDrawing" xmlns:w10="urn:schemas-microsoft-com:office:word" xmlns:w="http://schemas.openxmlformats.org/wordprocessingml/2006/main" xmlns:w14="http://schemas.microsoft.com/office/word/2010/wordml" xmlns:w15="http://schemas.microsoft.com/office/word/2012/wordml" xmlns:w16cex="http://schemas.microsoft.com/office/word/2018/wordml/cex" xmlns:w16cid="http://schemas.microsoft.com/office/word/2016/wordml/cid" xmlns:w16="http://schemas.microsoft.com/office/word/2018/wordml" xmlns:w16sdtdh="http://schemas.microsoft.com/office/word/2020/wordml/sdtdatahash" xmlns:w16se="http://schemas.microsoft.com/office/word/2015/wordml/symex" xmlns:wpg="http://schemas.microsoft.com/office/word/2010/wordprocessingGroup" xmlns:wpi="http://schemas.microsoft.com/office/word/2010/wordprocessingInk" xmlns:wne="http://schemas.microsoft.com/office/word/2006/wordml" xmlns:wps="http://schemas.microsoft.com/office/word/2010/wordprocessingShape" mc:Ignorable="w14 w15 w16se w16cid w16 w16cex w16sdtdh wp14">
   <w:abstractNum w:abstractNumId="0" w15:restartNumberingAfterBreak="0">
     <w:nsid w:val="7D7D7A6F"/>
     <w:multiLevelType w:val="hybridMultilevel"/>
@@ -298,7 +303,7 @@
 </file>
 
 <file path=word/styles.xml><?xml version="1.0" encoding="utf-8"?>
-<w:styles xmlns:mc="http://schemas.openxmlformats.org/markup-compatibility/2006" xmlns:r="http://schemas.openxmlformats.org/officeDocument/2006/relationships" xmlns:w="http://schemas.openxmlformats.org/wordprocessingml/2006/main" xmlns:w14="http://schemas.microsoft.com/office/word/2010/wordml" xmlns:w15="http://schemas.microsoft.com/office/word/2012/wordml" xmlns:w16cex="http://schemas.microsoft.com/office/word/2018/wordml/cex" xmlns:w16cid="http://schemas.microsoft.com/office/word/2016/wordml/cid" xmlns:w16="http://schemas.microsoft.com/office/word/2018/wordml" xmlns:w16se="http://schemas.microsoft.com/office/word/2015/wordml/symex" mc:Ignorable="w14 w15 w16se w16cid w16 w16cex">
+<w:styles xmlns:mc="http://schemas.openxmlformats.org/markup-compatibility/2006" xmlns:r="http://schemas.openxmlformats.org/officeDocument/2006/relationships" xmlns:w="http://schemas.openxmlformats.org/wordprocessingml/2006/main" xmlns:w14="http://schemas.microsoft.com/office/word/2010/wordml" xmlns:w15="http://schemas.microsoft.com/office/word/2012/wordml" xmlns:w16cex="http://schemas.microsoft.com/office/word/2018/wordml/cex" xmlns:w16cid="http://schemas.microsoft.com/office/word/2016/wordml/cid" xmlns:w16="http://schemas.microsoft.com/office/word/2018/wordml" xmlns:w16sdtdh="http://schemas.microsoft.com/office/word/2020/wordml/sdtdatahash" xmlns:w16se="http://schemas.microsoft.com/office/word/2015/wordml/symex" mc:Ignorable="w14 w15 w16se w16cid w16 w16cex w16sdtdh">
   <w:docDefaults>
     <w:rPrDefault>
       <w:rPr>

</xml_diff>

<commit_message>
Modal functionality for song/artist creation
</commit_message>
<xml_diff>
--- a/To-Do.docx
+++ b/To-Do.docx
@@ -9,7 +9,46 @@
     </w:p>
     <w:p>
       <w:r>
-        <w:t>fix clear state actions so they don't return initialState, just clear the specific portion of the state object</w:t>
+        <w:tab/>
+        <w:t xml:space="preserve">-Doing this now for </w:t>
+      </w:r>
+      <w:r>
+        <w:t>songs. Verify it works and then replicate efforts for artists.</w:t>
+      </w:r>
+    </w:p>
+    <w:p>
+      <w:r>
+        <w:tab/>
+        <w:t xml:space="preserve">-Add in verification that </w:t>
+      </w:r>
+      <w:proofErr w:type="spellStart"/>
+      <w:r>
+        <w:t>artistSpotifyId</w:t>
+      </w:r>
+      <w:proofErr w:type="spellEnd"/>
+      <w:r>
+        <w:t xml:space="preserve"> and </w:t>
+      </w:r>
+      <w:proofErr w:type="spellStart"/>
+      <w:r>
+        <w:t>selectedSpotifyObject.artists</w:t>
+      </w:r>
+      <w:proofErr w:type="spellEnd"/>
+      <w:r>
+        <w:t>[0].id are the same before allowing creation of a new object.</w:t>
+      </w:r>
+    </w:p>
+    <w:p>
+      <w:r>
+        <w:t xml:space="preserve">fix clear state actions so they don't return </w:t>
+      </w:r>
+      <w:proofErr w:type="spellStart"/>
+      <w:r>
+        <w:t>initialState</w:t>
+      </w:r>
+      <w:proofErr w:type="spellEnd"/>
+      <w:r>
+        <w:t>, just clear the specific portion of the state object</w:t>
       </w:r>
     </w:p>
     <w:p>
@@ -155,12 +194,28 @@
     </w:p>
     <w:p>
       <w:r>
-        <w:t>5. Change voting so that performance objects store vote totals, but the actual votes themselves are associated with users. This way, when searching if a user has votes on a performance, you can do a dictionary lookup rather than the current method of looping through every single vote object. OR just change the performance voteList to be an object with user ID as the key and vote as the value.</w:t>
-      </w:r>
-    </w:p>
-    <w:p>
-      <w:r>
-        <w:t>6. Redesign TopPerformanceTable – split into two columns, make thumbnail images smaller, on right column, add submitted by information along with user-provided description of performance.</w:t>
+        <w:t xml:space="preserve">5. Change voting so that performance objects store vote totals, but the actual votes themselves are associated with users. This way, when searching if a user has votes on a performance, you can do a dictionary lookup rather than the current method of looping through every single vote object. OR just change the performance </w:t>
+      </w:r>
+      <w:proofErr w:type="spellStart"/>
+      <w:r>
+        <w:t>voteList</w:t>
+      </w:r>
+      <w:proofErr w:type="spellEnd"/>
+      <w:r>
+        <w:t xml:space="preserve"> to be an object with user ID as the key and vote as the value.</w:t>
+      </w:r>
+    </w:p>
+    <w:p>
+      <w:r>
+        <w:t xml:space="preserve">6. Redesign </w:t>
+      </w:r>
+      <w:proofErr w:type="spellStart"/>
+      <w:r>
+        <w:t>TopPerformanceTable</w:t>
+      </w:r>
+      <w:proofErr w:type="spellEnd"/>
+      <w:r>
+        <w:t xml:space="preserve"> – split into two columns, make thumbnail images smaller, on right column, add submitted by information along with user-provided description of performance.</w:t>
       </w:r>
     </w:p>
     <w:p>

</xml_diff>